<commit_message>
created cards to shows all example comopnents
</commit_message>
<xml_diff>
--- a/React Notes.docx
+++ b/React Notes.docx
@@ -9676,598 +9676,584 @@
     </w:p>
     <w:p>
       <w:r>
-        <w:t>In this method, we create a JS Object that contains the style properties and its values. This object is then passed to the style property inside JSX code for com</w:t>
-      </w:r>
+        <w:t>In this method, we create a JS Object that contains the style properties and its values. This object is then passed to the style property inside JSX code for component. This method creates an inline style for that component while converting JSX into HTML.</w:t>
+      </w:r>
+    </w:p>
+    <w:p>
+      <w:pPr>
+        <w:rPr>
+          <w:b/>
+          <w:i/>
+        </w:rPr>
+      </w:pPr>
+      <w:r>
+        <w:rPr>
+          <w:b/>
+          <w:i/>
+        </w:rPr>
+        <w:t>The styles applied using this method are scoped to that component itself (or element in the component on which style property is applied).</w:t>
+      </w:r>
+    </w:p>
+    <w:p>
+      <w:pPr>
+        <w:rPr>
+          <w:b/>
+          <w:i/>
+        </w:rPr>
+      </w:pPr>
+      <w:r>
+        <w:rPr>
+          <w:b/>
+          <w:i/>
+        </w:rPr>
+        <w:t xml:space="preserve">Since this method uses </w:t>
+      </w:r>
+      <w:proofErr w:type="spellStart"/>
+      <w:r>
+        <w:rPr>
+          <w:b/>
+          <w:i/>
+        </w:rPr>
+        <w:t>React’s</w:t>
+      </w:r>
+      <w:proofErr w:type="spellEnd"/>
+      <w:r>
+        <w:rPr>
+          <w:b/>
+          <w:i/>
+        </w:rPr>
+        <w:t xml:space="preserve"> style property to convert object to inline style, it has the drawback that some properties (like hover) may not be applied correctly.</w:t>
+      </w:r>
+    </w:p>
+    <w:p>
+      <w:r>
+        <w:t>Example:</w:t>
+      </w:r>
+    </w:p>
+    <w:p>
+      <w:pPr>
+        <w:shd w:val="clear" w:color="auto" w:fill="1E1E1E"/>
+        <w:spacing w:after="0" w:line="285" w:lineRule="atLeast"/>
+        <w:rPr>
+          <w:rFonts w:ascii="Consolas" w:eastAsia="Times New Roman" w:hAnsi="Consolas" w:cs="Consolas"/>
+          <w:color w:val="D4D4D4"/>
+          <w:sz w:val="21"/>
+          <w:szCs w:val="21"/>
+        </w:rPr>
+      </w:pPr>
+      <w:proofErr w:type="spellStart"/>
+      <w:r>
+        <w:rPr>
+          <w:rFonts w:ascii="Consolas" w:eastAsia="Times New Roman" w:hAnsi="Consolas" w:cs="Consolas"/>
+          <w:color w:val="569CD6"/>
+          <w:sz w:val="21"/>
+          <w:szCs w:val="21"/>
+        </w:rPr>
+        <w:t>const</w:t>
+      </w:r>
+      <w:proofErr w:type="spellEnd"/>
+      <w:r>
+        <w:rPr>
+          <w:rFonts w:ascii="Consolas" w:eastAsia="Times New Roman" w:hAnsi="Consolas" w:cs="Consolas"/>
+          <w:color w:val="D4D4D4"/>
+          <w:sz w:val="21"/>
+          <w:szCs w:val="21"/>
+        </w:rPr>
+        <w:t xml:space="preserve"> </w:t>
+      </w:r>
+      <w:proofErr w:type="spellStart"/>
+      <w:r>
+        <w:rPr>
+          <w:rFonts w:ascii="Consolas" w:eastAsia="Times New Roman" w:hAnsi="Consolas" w:cs="Consolas"/>
+          <w:color w:val="DCDCAA"/>
+          <w:sz w:val="21"/>
+          <w:szCs w:val="21"/>
+        </w:rPr>
+        <w:t>inlineStyledComponent</w:t>
+      </w:r>
+      <w:proofErr w:type="spellEnd"/>
+      <w:r>
+        <w:rPr>
+          <w:rFonts w:ascii="Consolas" w:eastAsia="Times New Roman" w:hAnsi="Consolas" w:cs="Consolas"/>
+          <w:color w:val="D4D4D4"/>
+          <w:sz w:val="21"/>
+          <w:szCs w:val="21"/>
+        </w:rPr>
+        <w:t xml:space="preserve"> = () </w:t>
+      </w:r>
+      <w:r>
+        <w:rPr>
+          <w:rFonts w:ascii="Consolas" w:eastAsia="Times New Roman" w:hAnsi="Consolas" w:cs="Consolas"/>
+          <w:color w:val="569CD6"/>
+          <w:sz w:val="21"/>
+          <w:szCs w:val="21"/>
+        </w:rPr>
+        <w:t>=&gt;</w:t>
+      </w:r>
+      <w:r>
+        <w:rPr>
+          <w:rFonts w:ascii="Consolas" w:eastAsia="Times New Roman" w:hAnsi="Consolas" w:cs="Consolas"/>
+          <w:color w:val="D4D4D4"/>
+          <w:sz w:val="21"/>
+          <w:szCs w:val="21"/>
+        </w:rPr>
+        <w:t xml:space="preserve"> {</w:t>
+      </w:r>
+    </w:p>
+    <w:p>
+      <w:pPr>
+        <w:shd w:val="clear" w:color="auto" w:fill="1E1E1E"/>
+        <w:spacing w:after="0" w:line="285" w:lineRule="atLeast"/>
+        <w:rPr>
+          <w:rFonts w:ascii="Consolas" w:eastAsia="Times New Roman" w:hAnsi="Consolas" w:cs="Consolas"/>
+          <w:color w:val="D4D4D4"/>
+          <w:sz w:val="21"/>
+          <w:szCs w:val="21"/>
+        </w:rPr>
+      </w:pPr>
+      <w:r>
+        <w:rPr>
+          <w:rFonts w:ascii="Consolas" w:eastAsia="Times New Roman" w:hAnsi="Consolas" w:cs="Consolas"/>
+          <w:color w:val="D4D4D4"/>
+          <w:sz w:val="21"/>
+          <w:szCs w:val="21"/>
+        </w:rPr>
+        <w:t xml:space="preserve">  </w:t>
+      </w:r>
+      <w:proofErr w:type="spellStart"/>
+      <w:r>
+        <w:rPr>
+          <w:rFonts w:ascii="Consolas" w:eastAsia="Times New Roman" w:hAnsi="Consolas" w:cs="Consolas"/>
+          <w:color w:val="569CD6"/>
+          <w:sz w:val="21"/>
+          <w:szCs w:val="21"/>
+        </w:rPr>
+        <w:t>const</w:t>
+      </w:r>
+      <w:proofErr w:type="spellEnd"/>
+      <w:r>
+        <w:rPr>
+          <w:rFonts w:ascii="Consolas" w:eastAsia="Times New Roman" w:hAnsi="Consolas" w:cs="Consolas"/>
+          <w:color w:val="D4D4D4"/>
+          <w:sz w:val="21"/>
+          <w:szCs w:val="21"/>
+        </w:rPr>
+        <w:t xml:space="preserve"> </w:t>
+      </w:r>
+      <w:r>
+        <w:rPr>
+          <w:rFonts w:ascii="Consolas" w:eastAsia="Times New Roman" w:hAnsi="Consolas" w:cs="Consolas"/>
+          <w:color w:val="9CDCFE"/>
+          <w:sz w:val="21"/>
+          <w:szCs w:val="21"/>
+        </w:rPr>
+        <w:t>style</w:t>
+      </w:r>
+      <w:r>
+        <w:rPr>
+          <w:rFonts w:ascii="Consolas" w:eastAsia="Times New Roman" w:hAnsi="Consolas" w:cs="Consolas"/>
+          <w:color w:val="D4D4D4"/>
+          <w:sz w:val="21"/>
+          <w:szCs w:val="21"/>
+        </w:rPr>
+        <w:t xml:space="preserve"> = {</w:t>
+      </w:r>
+    </w:p>
+    <w:p>
+      <w:pPr>
+        <w:shd w:val="clear" w:color="auto" w:fill="1E1E1E"/>
+        <w:spacing w:after="0" w:line="285" w:lineRule="atLeast"/>
+        <w:rPr>
+          <w:rFonts w:ascii="Consolas" w:eastAsia="Times New Roman" w:hAnsi="Consolas" w:cs="Consolas"/>
+          <w:color w:val="D4D4D4"/>
+          <w:sz w:val="21"/>
+          <w:szCs w:val="21"/>
+        </w:rPr>
+      </w:pPr>
+      <w:r>
+        <w:rPr>
+          <w:rFonts w:ascii="Consolas" w:eastAsia="Times New Roman" w:hAnsi="Consolas" w:cs="Consolas"/>
+          <w:color w:val="D4D4D4"/>
+          <w:sz w:val="21"/>
+          <w:szCs w:val="21"/>
+        </w:rPr>
+        <w:t xml:space="preserve">    </w:t>
+      </w:r>
+      <w:proofErr w:type="spellStart"/>
+      <w:r>
+        <w:rPr>
+          <w:rFonts w:ascii="Consolas" w:eastAsia="Times New Roman" w:hAnsi="Consolas" w:cs="Consolas"/>
+          <w:color w:val="9CDCFE"/>
+          <w:sz w:val="21"/>
+          <w:szCs w:val="21"/>
+        </w:rPr>
+        <w:t>backgroundColor</w:t>
+      </w:r>
+      <w:proofErr w:type="spellEnd"/>
+      <w:r>
+        <w:rPr>
+          <w:rFonts w:ascii="Consolas" w:eastAsia="Times New Roman" w:hAnsi="Consolas" w:cs="Consolas"/>
+          <w:color w:val="9CDCFE"/>
+          <w:sz w:val="21"/>
+          <w:szCs w:val="21"/>
+        </w:rPr>
+        <w:t>:</w:t>
+      </w:r>
+      <w:r>
+        <w:rPr>
+          <w:rFonts w:ascii="Consolas" w:eastAsia="Times New Roman" w:hAnsi="Consolas" w:cs="Consolas"/>
+          <w:color w:val="D4D4D4"/>
+          <w:sz w:val="21"/>
+          <w:szCs w:val="21"/>
+        </w:rPr>
+        <w:t xml:space="preserve"> </w:t>
+      </w:r>
+      <w:r>
+        <w:rPr>
+          <w:rFonts w:ascii="Consolas" w:eastAsia="Times New Roman" w:hAnsi="Consolas" w:cs="Consolas"/>
+          <w:color w:val="CE9178"/>
+          <w:sz w:val="21"/>
+          <w:szCs w:val="21"/>
+        </w:rPr>
+        <w:t>'red'</w:t>
+      </w:r>
+      <w:r>
+        <w:rPr>
+          <w:rFonts w:ascii="Consolas" w:eastAsia="Times New Roman" w:hAnsi="Consolas" w:cs="Consolas"/>
+          <w:color w:val="D4D4D4"/>
+          <w:sz w:val="21"/>
+          <w:szCs w:val="21"/>
+        </w:rPr>
+        <w:t>,</w:t>
+      </w:r>
+    </w:p>
+    <w:p>
+      <w:pPr>
+        <w:shd w:val="clear" w:color="auto" w:fill="1E1E1E"/>
+        <w:spacing w:after="0" w:line="285" w:lineRule="atLeast"/>
+        <w:rPr>
+          <w:rFonts w:ascii="Consolas" w:eastAsia="Times New Roman" w:hAnsi="Consolas" w:cs="Consolas"/>
+          <w:color w:val="D4D4D4"/>
+          <w:sz w:val="21"/>
+          <w:szCs w:val="21"/>
+        </w:rPr>
+      </w:pPr>
+      <w:r>
+        <w:rPr>
+          <w:rFonts w:ascii="Consolas" w:eastAsia="Times New Roman" w:hAnsi="Consolas" w:cs="Consolas"/>
+          <w:color w:val="D4D4D4"/>
+          <w:sz w:val="21"/>
+          <w:szCs w:val="21"/>
+        </w:rPr>
+        <w:t xml:space="preserve">    </w:t>
+      </w:r>
+      <w:r>
+        <w:rPr>
+          <w:rFonts w:ascii="Consolas" w:eastAsia="Times New Roman" w:hAnsi="Consolas" w:cs="Consolas"/>
+          <w:color w:val="9CDCFE"/>
+          <w:sz w:val="21"/>
+          <w:szCs w:val="21"/>
+        </w:rPr>
+        <w:t>color:</w:t>
+      </w:r>
+      <w:r>
+        <w:rPr>
+          <w:rFonts w:ascii="Consolas" w:eastAsia="Times New Roman" w:hAnsi="Consolas" w:cs="Consolas"/>
+          <w:color w:val="D4D4D4"/>
+          <w:sz w:val="21"/>
+          <w:szCs w:val="21"/>
+        </w:rPr>
+        <w:t xml:space="preserve"> </w:t>
+      </w:r>
+      <w:r>
+        <w:rPr>
+          <w:rFonts w:ascii="Consolas" w:eastAsia="Times New Roman" w:hAnsi="Consolas" w:cs="Consolas"/>
+          <w:color w:val="CE9178"/>
+          <w:sz w:val="21"/>
+          <w:szCs w:val="21"/>
+        </w:rPr>
+        <w:t>'white'</w:t>
+      </w:r>
+      <w:r>
+        <w:rPr>
+          <w:rFonts w:ascii="Consolas" w:eastAsia="Times New Roman" w:hAnsi="Consolas" w:cs="Consolas"/>
+          <w:color w:val="D4D4D4"/>
+          <w:sz w:val="21"/>
+          <w:szCs w:val="21"/>
+        </w:rPr>
+        <w:t>,</w:t>
+      </w:r>
+    </w:p>
+    <w:p>
+      <w:pPr>
+        <w:shd w:val="clear" w:color="auto" w:fill="1E1E1E"/>
+        <w:spacing w:after="0" w:line="285" w:lineRule="atLeast"/>
+        <w:rPr>
+          <w:rFonts w:ascii="Consolas" w:eastAsia="Times New Roman" w:hAnsi="Consolas" w:cs="Consolas"/>
+          <w:color w:val="D4D4D4"/>
+          <w:sz w:val="21"/>
+          <w:szCs w:val="21"/>
+        </w:rPr>
+      </w:pPr>
+      <w:r>
+        <w:rPr>
+          <w:rFonts w:ascii="Consolas" w:eastAsia="Times New Roman" w:hAnsi="Consolas" w:cs="Consolas"/>
+          <w:color w:val="D4D4D4"/>
+          <w:sz w:val="21"/>
+          <w:szCs w:val="21"/>
+        </w:rPr>
+        <w:t xml:space="preserve">    </w:t>
+      </w:r>
+      <w:r>
+        <w:rPr>
+          <w:rFonts w:ascii="Consolas" w:eastAsia="Times New Roman" w:hAnsi="Consolas" w:cs="Consolas"/>
+          <w:color w:val="9CDCFE"/>
+          <w:sz w:val="21"/>
+          <w:szCs w:val="21"/>
+        </w:rPr>
+        <w:t>padding:</w:t>
+      </w:r>
+      <w:r>
+        <w:rPr>
+          <w:rFonts w:ascii="Consolas" w:eastAsia="Times New Roman" w:hAnsi="Consolas" w:cs="Consolas"/>
+          <w:color w:val="D4D4D4"/>
+          <w:sz w:val="21"/>
+          <w:szCs w:val="21"/>
+        </w:rPr>
+        <w:t xml:space="preserve"> </w:t>
+      </w:r>
+      <w:r>
+        <w:rPr>
+          <w:rFonts w:ascii="Consolas" w:eastAsia="Times New Roman" w:hAnsi="Consolas" w:cs="Consolas"/>
+          <w:color w:val="CE9178"/>
+          <w:sz w:val="21"/>
+          <w:szCs w:val="21"/>
+        </w:rPr>
+        <w:t>'0.5em'</w:t>
+      </w:r>
+      <w:r>
+        <w:rPr>
+          <w:rFonts w:ascii="Consolas" w:eastAsia="Times New Roman" w:hAnsi="Consolas" w:cs="Consolas"/>
+          <w:color w:val="D4D4D4"/>
+          <w:sz w:val="21"/>
+          <w:szCs w:val="21"/>
+        </w:rPr>
+        <w:t xml:space="preserve"> </w:t>
+      </w:r>
+    </w:p>
+    <w:p>
+      <w:pPr>
+        <w:shd w:val="clear" w:color="auto" w:fill="1E1E1E"/>
+        <w:spacing w:after="0" w:line="285" w:lineRule="atLeast"/>
+        <w:rPr>
+          <w:rFonts w:ascii="Consolas" w:eastAsia="Times New Roman" w:hAnsi="Consolas" w:cs="Consolas"/>
+          <w:color w:val="D4D4D4"/>
+          <w:sz w:val="21"/>
+          <w:szCs w:val="21"/>
+        </w:rPr>
+      </w:pPr>
+      <w:r>
+        <w:rPr>
+          <w:rFonts w:ascii="Consolas" w:eastAsia="Times New Roman" w:hAnsi="Consolas" w:cs="Consolas"/>
+          <w:color w:val="D4D4D4"/>
+          <w:sz w:val="21"/>
+          <w:szCs w:val="21"/>
+        </w:rPr>
+        <w:t xml:space="preserve">  }</w:t>
+      </w:r>
+    </w:p>
+    <w:p>
+      <w:pPr>
+        <w:shd w:val="clear" w:color="auto" w:fill="1E1E1E"/>
+        <w:spacing w:after="0" w:line="285" w:lineRule="atLeast"/>
+        <w:rPr>
+          <w:rFonts w:ascii="Consolas" w:eastAsia="Times New Roman" w:hAnsi="Consolas" w:cs="Consolas"/>
+          <w:color w:val="D4D4D4"/>
+          <w:sz w:val="21"/>
+          <w:szCs w:val="21"/>
+        </w:rPr>
+      </w:pPr>
+      <w:r>
+        <w:rPr>
+          <w:rFonts w:ascii="Consolas" w:eastAsia="Times New Roman" w:hAnsi="Consolas" w:cs="Consolas"/>
+          <w:color w:val="D4D4D4"/>
+          <w:sz w:val="21"/>
+          <w:szCs w:val="21"/>
+        </w:rPr>
+        <w:t xml:space="preserve">  </w:t>
+      </w:r>
+      <w:r>
+        <w:rPr>
+          <w:rFonts w:ascii="Consolas" w:eastAsia="Times New Roman" w:hAnsi="Consolas" w:cs="Consolas"/>
+          <w:color w:val="C586C0"/>
+          <w:sz w:val="21"/>
+          <w:szCs w:val="21"/>
+        </w:rPr>
+        <w:t>return</w:t>
+      </w:r>
+      <w:r>
+        <w:rPr>
+          <w:rFonts w:ascii="Consolas" w:eastAsia="Times New Roman" w:hAnsi="Consolas" w:cs="Consolas"/>
+          <w:color w:val="D4D4D4"/>
+          <w:sz w:val="21"/>
+          <w:szCs w:val="21"/>
+        </w:rPr>
+        <w:t xml:space="preserve"> </w:t>
+      </w:r>
+      <w:r>
+        <w:rPr>
+          <w:rFonts w:ascii="Consolas" w:eastAsia="Times New Roman" w:hAnsi="Consolas" w:cs="Consolas"/>
+          <w:color w:val="808080"/>
+          <w:sz w:val="21"/>
+          <w:szCs w:val="21"/>
+        </w:rPr>
+        <w:t>&lt;</w:t>
+      </w:r>
+      <w:r>
+        <w:rPr>
+          <w:rFonts w:ascii="Consolas" w:eastAsia="Times New Roman" w:hAnsi="Consolas" w:cs="Consolas"/>
+          <w:color w:val="569CD6"/>
+          <w:sz w:val="21"/>
+          <w:szCs w:val="21"/>
+        </w:rPr>
+        <w:t>p</w:t>
+      </w:r>
+      <w:r>
+        <w:rPr>
+          <w:rFonts w:ascii="Consolas" w:eastAsia="Times New Roman" w:hAnsi="Consolas" w:cs="Consolas"/>
+          <w:color w:val="D4D4D4"/>
+          <w:sz w:val="21"/>
+          <w:szCs w:val="21"/>
+        </w:rPr>
+        <w:t xml:space="preserve"> </w:t>
+      </w:r>
+      <w:r>
+        <w:rPr>
+          <w:rFonts w:ascii="Consolas" w:eastAsia="Times New Roman" w:hAnsi="Consolas" w:cs="Consolas"/>
+          <w:color w:val="9CDCFE"/>
+          <w:sz w:val="21"/>
+          <w:szCs w:val="21"/>
+        </w:rPr>
+        <w:t>style</w:t>
+      </w:r>
+      <w:r>
+        <w:rPr>
+          <w:rFonts w:ascii="Consolas" w:eastAsia="Times New Roman" w:hAnsi="Consolas" w:cs="Consolas"/>
+          <w:color w:val="D4D4D4"/>
+          <w:sz w:val="21"/>
+          <w:szCs w:val="21"/>
+        </w:rPr>
+        <w:t>=</w:t>
+      </w:r>
+      <w:r>
+        <w:rPr>
+          <w:rFonts w:ascii="Consolas" w:eastAsia="Times New Roman" w:hAnsi="Consolas" w:cs="Consolas"/>
+          <w:color w:val="569CD6"/>
+          <w:sz w:val="21"/>
+          <w:szCs w:val="21"/>
+        </w:rPr>
+        <w:t>{</w:t>
+      </w:r>
+      <w:r>
+        <w:rPr>
+          <w:rFonts w:ascii="Consolas" w:eastAsia="Times New Roman" w:hAnsi="Consolas" w:cs="Consolas"/>
+          <w:color w:val="9CDCFE"/>
+          <w:sz w:val="21"/>
+          <w:szCs w:val="21"/>
+        </w:rPr>
+        <w:t>style</w:t>
+      </w:r>
+      <w:r>
+        <w:rPr>
+          <w:rFonts w:ascii="Consolas" w:eastAsia="Times New Roman" w:hAnsi="Consolas" w:cs="Consolas"/>
+          <w:color w:val="569CD6"/>
+          <w:sz w:val="21"/>
+          <w:szCs w:val="21"/>
+        </w:rPr>
+        <w:t>}</w:t>
+      </w:r>
+      <w:r>
+        <w:rPr>
+          <w:rFonts w:ascii="Consolas" w:eastAsia="Times New Roman" w:hAnsi="Consolas" w:cs="Consolas"/>
+          <w:color w:val="808080"/>
+          <w:sz w:val="21"/>
+          <w:szCs w:val="21"/>
+        </w:rPr>
+        <w:t>&gt;</w:t>
+      </w:r>
+      <w:r>
+        <w:rPr>
+          <w:rFonts w:ascii="Consolas" w:eastAsia="Times New Roman" w:hAnsi="Consolas" w:cs="Consolas"/>
+          <w:color w:val="D4D4D4"/>
+          <w:sz w:val="21"/>
+          <w:szCs w:val="21"/>
+        </w:rPr>
+        <w:t xml:space="preserve"> This paragraph is styled using CSS file </w:t>
+      </w:r>
+      <w:r>
+        <w:rPr>
+          <w:rFonts w:ascii="Consolas" w:eastAsia="Times New Roman" w:hAnsi="Consolas" w:cs="Consolas"/>
+          <w:color w:val="808080"/>
+          <w:sz w:val="21"/>
+          <w:szCs w:val="21"/>
+        </w:rPr>
+        <w:t>&lt;/</w:t>
+      </w:r>
+      <w:r>
+        <w:rPr>
+          <w:rFonts w:ascii="Consolas" w:eastAsia="Times New Roman" w:hAnsi="Consolas" w:cs="Consolas"/>
+          <w:color w:val="569CD6"/>
+          <w:sz w:val="21"/>
+          <w:szCs w:val="21"/>
+        </w:rPr>
+        <w:t>p</w:t>
+      </w:r>
+      <w:r>
+        <w:rPr>
+          <w:rFonts w:ascii="Consolas" w:eastAsia="Times New Roman" w:hAnsi="Consolas" w:cs="Consolas"/>
+          <w:color w:val="808080"/>
+          <w:sz w:val="21"/>
+          <w:szCs w:val="21"/>
+        </w:rPr>
+        <w:t>&gt;</w:t>
+      </w:r>
+      <w:r>
+        <w:rPr>
+          <w:rFonts w:ascii="Consolas" w:eastAsia="Times New Roman" w:hAnsi="Consolas" w:cs="Consolas"/>
+          <w:color w:val="D4D4D4"/>
+          <w:sz w:val="21"/>
+          <w:szCs w:val="21"/>
+        </w:rPr>
+        <w:t xml:space="preserve">; </w:t>
+      </w:r>
+    </w:p>
+    <w:p>
+      <w:pPr>
+        <w:shd w:val="clear" w:color="auto" w:fill="1E1E1E"/>
+        <w:spacing w:after="0" w:line="285" w:lineRule="atLeast"/>
+        <w:rPr>
+          <w:rFonts w:ascii="Consolas" w:eastAsia="Times New Roman" w:hAnsi="Consolas" w:cs="Consolas"/>
+          <w:color w:val="D4D4D4"/>
+          <w:sz w:val="21"/>
+          <w:szCs w:val="21"/>
+        </w:rPr>
+      </w:pPr>
+      <w:r>
+        <w:rPr>
+          <w:rFonts w:ascii="Consolas" w:eastAsia="Times New Roman" w:hAnsi="Consolas" w:cs="Consolas"/>
+          <w:color w:val="D4D4D4"/>
+          <w:sz w:val="21"/>
+          <w:szCs w:val="21"/>
+        </w:rPr>
+        <w:t>}</w:t>
+      </w:r>
+    </w:p>
+    <w:p/>
+    <w:p/>
+    <w:p>
       <w:bookmarkStart w:id="0" w:name="_GoBack"/>
       <w:bookmarkEnd w:id="0"/>
-      <w:r>
-        <w:t>ponent. This method creates an inline style for that component while converting JSX into HTML.</w:t>
-      </w:r>
-    </w:p>
-    <w:p>
-      <w:pPr>
-        <w:rPr>
-          <w:b/>
-          <w:i/>
-        </w:rPr>
-      </w:pPr>
-      <w:r>
-        <w:rPr>
-          <w:b/>
-          <w:i/>
-        </w:rPr>
-        <w:t xml:space="preserve">The styles applied using this method are scoped to that component </w:t>
-      </w:r>
-      <w:r>
-        <w:rPr>
-          <w:b/>
-          <w:i/>
-        </w:rPr>
-        <w:t>itself</w:t>
-      </w:r>
-      <w:r>
-        <w:rPr>
-          <w:b/>
-          <w:i/>
-        </w:rPr>
-        <w:t xml:space="preserve"> (or element in the component on which style property is applied).</w:t>
-      </w:r>
-    </w:p>
-    <w:p>
-      <w:pPr>
-        <w:rPr>
-          <w:b/>
-          <w:i/>
-        </w:rPr>
-      </w:pPr>
-      <w:r>
-        <w:rPr>
-          <w:b/>
-          <w:i/>
-        </w:rPr>
-        <w:t xml:space="preserve">Since this method uses </w:t>
-      </w:r>
-      <w:proofErr w:type="spellStart"/>
-      <w:r>
-        <w:rPr>
-          <w:b/>
-          <w:i/>
-        </w:rPr>
-        <w:t>React’s</w:t>
-      </w:r>
-      <w:proofErr w:type="spellEnd"/>
-      <w:r>
-        <w:rPr>
-          <w:b/>
-          <w:i/>
-        </w:rPr>
-        <w:t xml:space="preserve"> style property to convert object to inline style, it has the drawback that some properties (like hover) may not be applied correctly.</w:t>
-      </w:r>
-    </w:p>
-    <w:p>
-      <w:r>
-        <w:t>Example:</w:t>
-      </w:r>
-    </w:p>
-    <w:p>
-      <w:pPr>
-        <w:shd w:val="clear" w:color="auto" w:fill="1E1E1E"/>
-        <w:spacing w:after="0" w:line="285" w:lineRule="atLeast"/>
-        <w:rPr>
-          <w:rFonts w:ascii="Consolas" w:eastAsia="Times New Roman" w:hAnsi="Consolas" w:cs="Consolas"/>
-          <w:color w:val="D4D4D4"/>
-          <w:sz w:val="21"/>
-          <w:szCs w:val="21"/>
-        </w:rPr>
-      </w:pPr>
-      <w:proofErr w:type="spellStart"/>
-      <w:r>
-        <w:rPr>
-          <w:rFonts w:ascii="Consolas" w:eastAsia="Times New Roman" w:hAnsi="Consolas" w:cs="Consolas"/>
-          <w:color w:val="569CD6"/>
-          <w:sz w:val="21"/>
-          <w:szCs w:val="21"/>
-        </w:rPr>
-        <w:t>const</w:t>
-      </w:r>
-      <w:proofErr w:type="spellEnd"/>
-      <w:r>
-        <w:rPr>
-          <w:rFonts w:ascii="Consolas" w:eastAsia="Times New Roman" w:hAnsi="Consolas" w:cs="Consolas"/>
-          <w:color w:val="D4D4D4"/>
-          <w:sz w:val="21"/>
-          <w:szCs w:val="21"/>
-        </w:rPr>
-        <w:t xml:space="preserve"> </w:t>
-      </w:r>
-      <w:proofErr w:type="spellStart"/>
-      <w:r>
-        <w:rPr>
-          <w:rFonts w:ascii="Consolas" w:eastAsia="Times New Roman" w:hAnsi="Consolas" w:cs="Consolas"/>
-          <w:color w:val="DCDCAA"/>
-          <w:sz w:val="21"/>
-          <w:szCs w:val="21"/>
-        </w:rPr>
-        <w:t>inlineStyledComponent</w:t>
-      </w:r>
-      <w:proofErr w:type="spellEnd"/>
-      <w:r>
-        <w:rPr>
-          <w:rFonts w:ascii="Consolas" w:eastAsia="Times New Roman" w:hAnsi="Consolas" w:cs="Consolas"/>
-          <w:color w:val="D4D4D4"/>
-          <w:sz w:val="21"/>
-          <w:szCs w:val="21"/>
-        </w:rPr>
-        <w:t xml:space="preserve"> = () </w:t>
-      </w:r>
-      <w:r>
-        <w:rPr>
-          <w:rFonts w:ascii="Consolas" w:eastAsia="Times New Roman" w:hAnsi="Consolas" w:cs="Consolas"/>
-          <w:color w:val="569CD6"/>
-          <w:sz w:val="21"/>
-          <w:szCs w:val="21"/>
-        </w:rPr>
-        <w:t>=&gt;</w:t>
-      </w:r>
-      <w:r>
-        <w:rPr>
-          <w:rFonts w:ascii="Consolas" w:eastAsia="Times New Roman" w:hAnsi="Consolas" w:cs="Consolas"/>
-          <w:color w:val="D4D4D4"/>
-          <w:sz w:val="21"/>
-          <w:szCs w:val="21"/>
-        </w:rPr>
-        <w:t xml:space="preserve"> {</w:t>
-      </w:r>
-    </w:p>
-    <w:p>
-      <w:pPr>
-        <w:shd w:val="clear" w:color="auto" w:fill="1E1E1E"/>
-        <w:spacing w:after="0" w:line="285" w:lineRule="atLeast"/>
-        <w:rPr>
-          <w:rFonts w:ascii="Consolas" w:eastAsia="Times New Roman" w:hAnsi="Consolas" w:cs="Consolas"/>
-          <w:color w:val="D4D4D4"/>
-          <w:sz w:val="21"/>
-          <w:szCs w:val="21"/>
-        </w:rPr>
-      </w:pPr>
-      <w:r>
-        <w:rPr>
-          <w:rFonts w:ascii="Consolas" w:eastAsia="Times New Roman" w:hAnsi="Consolas" w:cs="Consolas"/>
-          <w:color w:val="D4D4D4"/>
-          <w:sz w:val="21"/>
-          <w:szCs w:val="21"/>
-        </w:rPr>
-        <w:t xml:space="preserve">  </w:t>
-      </w:r>
-      <w:proofErr w:type="spellStart"/>
-      <w:r>
-        <w:rPr>
-          <w:rFonts w:ascii="Consolas" w:eastAsia="Times New Roman" w:hAnsi="Consolas" w:cs="Consolas"/>
-          <w:color w:val="569CD6"/>
-          <w:sz w:val="21"/>
-          <w:szCs w:val="21"/>
-        </w:rPr>
-        <w:t>const</w:t>
-      </w:r>
-      <w:proofErr w:type="spellEnd"/>
-      <w:r>
-        <w:rPr>
-          <w:rFonts w:ascii="Consolas" w:eastAsia="Times New Roman" w:hAnsi="Consolas" w:cs="Consolas"/>
-          <w:color w:val="D4D4D4"/>
-          <w:sz w:val="21"/>
-          <w:szCs w:val="21"/>
-        </w:rPr>
-        <w:t xml:space="preserve"> </w:t>
-      </w:r>
-      <w:r>
-        <w:rPr>
-          <w:rFonts w:ascii="Consolas" w:eastAsia="Times New Roman" w:hAnsi="Consolas" w:cs="Consolas"/>
-          <w:color w:val="9CDCFE"/>
-          <w:sz w:val="21"/>
-          <w:szCs w:val="21"/>
-        </w:rPr>
-        <w:t>style</w:t>
-      </w:r>
-      <w:r>
-        <w:rPr>
-          <w:rFonts w:ascii="Consolas" w:eastAsia="Times New Roman" w:hAnsi="Consolas" w:cs="Consolas"/>
-          <w:color w:val="D4D4D4"/>
-          <w:sz w:val="21"/>
-          <w:szCs w:val="21"/>
-        </w:rPr>
-        <w:t xml:space="preserve"> = {</w:t>
-      </w:r>
-    </w:p>
-    <w:p>
-      <w:pPr>
-        <w:shd w:val="clear" w:color="auto" w:fill="1E1E1E"/>
-        <w:spacing w:after="0" w:line="285" w:lineRule="atLeast"/>
-        <w:rPr>
-          <w:rFonts w:ascii="Consolas" w:eastAsia="Times New Roman" w:hAnsi="Consolas" w:cs="Consolas"/>
-          <w:color w:val="D4D4D4"/>
-          <w:sz w:val="21"/>
-          <w:szCs w:val="21"/>
-        </w:rPr>
-      </w:pPr>
-      <w:r>
-        <w:rPr>
-          <w:rFonts w:ascii="Consolas" w:eastAsia="Times New Roman" w:hAnsi="Consolas" w:cs="Consolas"/>
-          <w:color w:val="D4D4D4"/>
-          <w:sz w:val="21"/>
-          <w:szCs w:val="21"/>
-        </w:rPr>
-        <w:t xml:space="preserve">    </w:t>
-      </w:r>
-      <w:proofErr w:type="spellStart"/>
-      <w:r>
-        <w:rPr>
-          <w:rFonts w:ascii="Consolas" w:eastAsia="Times New Roman" w:hAnsi="Consolas" w:cs="Consolas"/>
-          <w:color w:val="9CDCFE"/>
-          <w:sz w:val="21"/>
-          <w:szCs w:val="21"/>
-        </w:rPr>
-        <w:t>backgroundColor</w:t>
-      </w:r>
-      <w:proofErr w:type="spellEnd"/>
-      <w:r>
-        <w:rPr>
-          <w:rFonts w:ascii="Consolas" w:eastAsia="Times New Roman" w:hAnsi="Consolas" w:cs="Consolas"/>
-          <w:color w:val="9CDCFE"/>
-          <w:sz w:val="21"/>
-          <w:szCs w:val="21"/>
-        </w:rPr>
-        <w:t>:</w:t>
-      </w:r>
-      <w:r>
-        <w:rPr>
-          <w:rFonts w:ascii="Consolas" w:eastAsia="Times New Roman" w:hAnsi="Consolas" w:cs="Consolas"/>
-          <w:color w:val="D4D4D4"/>
-          <w:sz w:val="21"/>
-          <w:szCs w:val="21"/>
-        </w:rPr>
-        <w:t xml:space="preserve"> </w:t>
-      </w:r>
-      <w:r>
-        <w:rPr>
-          <w:rFonts w:ascii="Consolas" w:eastAsia="Times New Roman" w:hAnsi="Consolas" w:cs="Consolas"/>
-          <w:color w:val="CE9178"/>
-          <w:sz w:val="21"/>
-          <w:szCs w:val="21"/>
-        </w:rPr>
-        <w:t>'red'</w:t>
-      </w:r>
-      <w:r>
-        <w:rPr>
-          <w:rFonts w:ascii="Consolas" w:eastAsia="Times New Roman" w:hAnsi="Consolas" w:cs="Consolas"/>
-          <w:color w:val="D4D4D4"/>
-          <w:sz w:val="21"/>
-          <w:szCs w:val="21"/>
-        </w:rPr>
-        <w:t>,</w:t>
-      </w:r>
-    </w:p>
-    <w:p>
-      <w:pPr>
-        <w:shd w:val="clear" w:color="auto" w:fill="1E1E1E"/>
-        <w:spacing w:after="0" w:line="285" w:lineRule="atLeast"/>
-        <w:rPr>
-          <w:rFonts w:ascii="Consolas" w:eastAsia="Times New Roman" w:hAnsi="Consolas" w:cs="Consolas"/>
-          <w:color w:val="D4D4D4"/>
-          <w:sz w:val="21"/>
-          <w:szCs w:val="21"/>
-        </w:rPr>
-      </w:pPr>
-      <w:r>
-        <w:rPr>
-          <w:rFonts w:ascii="Consolas" w:eastAsia="Times New Roman" w:hAnsi="Consolas" w:cs="Consolas"/>
-          <w:color w:val="D4D4D4"/>
-          <w:sz w:val="21"/>
-          <w:szCs w:val="21"/>
-        </w:rPr>
-        <w:t xml:space="preserve">    </w:t>
-      </w:r>
-      <w:r>
-        <w:rPr>
-          <w:rFonts w:ascii="Consolas" w:eastAsia="Times New Roman" w:hAnsi="Consolas" w:cs="Consolas"/>
-          <w:color w:val="9CDCFE"/>
-          <w:sz w:val="21"/>
-          <w:szCs w:val="21"/>
-        </w:rPr>
-        <w:t>color:</w:t>
-      </w:r>
-      <w:r>
-        <w:rPr>
-          <w:rFonts w:ascii="Consolas" w:eastAsia="Times New Roman" w:hAnsi="Consolas" w:cs="Consolas"/>
-          <w:color w:val="D4D4D4"/>
-          <w:sz w:val="21"/>
-          <w:szCs w:val="21"/>
-        </w:rPr>
-        <w:t xml:space="preserve"> </w:t>
-      </w:r>
-      <w:r>
-        <w:rPr>
-          <w:rFonts w:ascii="Consolas" w:eastAsia="Times New Roman" w:hAnsi="Consolas" w:cs="Consolas"/>
-          <w:color w:val="CE9178"/>
-          <w:sz w:val="21"/>
-          <w:szCs w:val="21"/>
-        </w:rPr>
-        <w:t>'white'</w:t>
-      </w:r>
-      <w:r>
-        <w:rPr>
-          <w:rFonts w:ascii="Consolas" w:eastAsia="Times New Roman" w:hAnsi="Consolas" w:cs="Consolas"/>
-          <w:color w:val="D4D4D4"/>
-          <w:sz w:val="21"/>
-          <w:szCs w:val="21"/>
-        </w:rPr>
-        <w:t>,</w:t>
-      </w:r>
-    </w:p>
-    <w:p>
-      <w:pPr>
-        <w:shd w:val="clear" w:color="auto" w:fill="1E1E1E"/>
-        <w:spacing w:after="0" w:line="285" w:lineRule="atLeast"/>
-        <w:rPr>
-          <w:rFonts w:ascii="Consolas" w:eastAsia="Times New Roman" w:hAnsi="Consolas" w:cs="Consolas"/>
-          <w:color w:val="D4D4D4"/>
-          <w:sz w:val="21"/>
-          <w:szCs w:val="21"/>
-        </w:rPr>
-      </w:pPr>
-      <w:r>
-        <w:rPr>
-          <w:rFonts w:ascii="Consolas" w:eastAsia="Times New Roman" w:hAnsi="Consolas" w:cs="Consolas"/>
-          <w:color w:val="D4D4D4"/>
-          <w:sz w:val="21"/>
-          <w:szCs w:val="21"/>
-        </w:rPr>
-        <w:t xml:space="preserve">    </w:t>
-      </w:r>
-      <w:r>
-        <w:rPr>
-          <w:rFonts w:ascii="Consolas" w:eastAsia="Times New Roman" w:hAnsi="Consolas" w:cs="Consolas"/>
-          <w:color w:val="9CDCFE"/>
-          <w:sz w:val="21"/>
-          <w:szCs w:val="21"/>
-        </w:rPr>
-        <w:t>padding:</w:t>
-      </w:r>
-      <w:r>
-        <w:rPr>
-          <w:rFonts w:ascii="Consolas" w:eastAsia="Times New Roman" w:hAnsi="Consolas" w:cs="Consolas"/>
-          <w:color w:val="D4D4D4"/>
-          <w:sz w:val="21"/>
-          <w:szCs w:val="21"/>
-        </w:rPr>
-        <w:t xml:space="preserve"> </w:t>
-      </w:r>
-      <w:r>
-        <w:rPr>
-          <w:rFonts w:ascii="Consolas" w:eastAsia="Times New Roman" w:hAnsi="Consolas" w:cs="Consolas"/>
-          <w:color w:val="CE9178"/>
-          <w:sz w:val="21"/>
-          <w:szCs w:val="21"/>
-        </w:rPr>
-        <w:t>'0.5em'</w:t>
-      </w:r>
-      <w:r>
-        <w:rPr>
-          <w:rFonts w:ascii="Consolas" w:eastAsia="Times New Roman" w:hAnsi="Consolas" w:cs="Consolas"/>
-          <w:color w:val="D4D4D4"/>
-          <w:sz w:val="21"/>
-          <w:szCs w:val="21"/>
-        </w:rPr>
-        <w:t xml:space="preserve"> </w:t>
-      </w:r>
-    </w:p>
-    <w:p>
-      <w:pPr>
-        <w:shd w:val="clear" w:color="auto" w:fill="1E1E1E"/>
-        <w:spacing w:after="0" w:line="285" w:lineRule="atLeast"/>
-        <w:rPr>
-          <w:rFonts w:ascii="Consolas" w:eastAsia="Times New Roman" w:hAnsi="Consolas" w:cs="Consolas"/>
-          <w:color w:val="D4D4D4"/>
-          <w:sz w:val="21"/>
-          <w:szCs w:val="21"/>
-        </w:rPr>
-      </w:pPr>
-      <w:r>
-        <w:rPr>
-          <w:rFonts w:ascii="Consolas" w:eastAsia="Times New Roman" w:hAnsi="Consolas" w:cs="Consolas"/>
-          <w:color w:val="D4D4D4"/>
-          <w:sz w:val="21"/>
-          <w:szCs w:val="21"/>
-        </w:rPr>
-        <w:t xml:space="preserve">  }</w:t>
-      </w:r>
-    </w:p>
-    <w:p>
-      <w:pPr>
-        <w:shd w:val="clear" w:color="auto" w:fill="1E1E1E"/>
-        <w:spacing w:after="0" w:line="285" w:lineRule="atLeast"/>
-        <w:rPr>
-          <w:rFonts w:ascii="Consolas" w:eastAsia="Times New Roman" w:hAnsi="Consolas" w:cs="Consolas"/>
-          <w:color w:val="D4D4D4"/>
-          <w:sz w:val="21"/>
-          <w:szCs w:val="21"/>
-        </w:rPr>
-      </w:pPr>
-      <w:r>
-        <w:rPr>
-          <w:rFonts w:ascii="Consolas" w:eastAsia="Times New Roman" w:hAnsi="Consolas" w:cs="Consolas"/>
-          <w:color w:val="D4D4D4"/>
-          <w:sz w:val="21"/>
-          <w:szCs w:val="21"/>
-        </w:rPr>
-        <w:t xml:space="preserve">  </w:t>
-      </w:r>
-      <w:r>
-        <w:rPr>
-          <w:rFonts w:ascii="Consolas" w:eastAsia="Times New Roman" w:hAnsi="Consolas" w:cs="Consolas"/>
-          <w:color w:val="C586C0"/>
-          <w:sz w:val="21"/>
-          <w:szCs w:val="21"/>
-        </w:rPr>
-        <w:t>return</w:t>
-      </w:r>
-      <w:r>
-        <w:rPr>
-          <w:rFonts w:ascii="Consolas" w:eastAsia="Times New Roman" w:hAnsi="Consolas" w:cs="Consolas"/>
-          <w:color w:val="D4D4D4"/>
-          <w:sz w:val="21"/>
-          <w:szCs w:val="21"/>
-        </w:rPr>
-        <w:t xml:space="preserve"> </w:t>
-      </w:r>
-      <w:r>
-        <w:rPr>
-          <w:rFonts w:ascii="Consolas" w:eastAsia="Times New Roman" w:hAnsi="Consolas" w:cs="Consolas"/>
-          <w:color w:val="808080"/>
-          <w:sz w:val="21"/>
-          <w:szCs w:val="21"/>
-        </w:rPr>
-        <w:t>&lt;</w:t>
-      </w:r>
-      <w:r>
-        <w:rPr>
-          <w:rFonts w:ascii="Consolas" w:eastAsia="Times New Roman" w:hAnsi="Consolas" w:cs="Consolas"/>
-          <w:color w:val="569CD6"/>
-          <w:sz w:val="21"/>
-          <w:szCs w:val="21"/>
-        </w:rPr>
-        <w:t>p</w:t>
-      </w:r>
-      <w:r>
-        <w:rPr>
-          <w:rFonts w:ascii="Consolas" w:eastAsia="Times New Roman" w:hAnsi="Consolas" w:cs="Consolas"/>
-          <w:color w:val="D4D4D4"/>
-          <w:sz w:val="21"/>
-          <w:szCs w:val="21"/>
-        </w:rPr>
-        <w:t xml:space="preserve"> </w:t>
-      </w:r>
-      <w:r>
-        <w:rPr>
-          <w:rFonts w:ascii="Consolas" w:eastAsia="Times New Roman" w:hAnsi="Consolas" w:cs="Consolas"/>
-          <w:color w:val="9CDCFE"/>
-          <w:sz w:val="21"/>
-          <w:szCs w:val="21"/>
-        </w:rPr>
-        <w:t>style</w:t>
-      </w:r>
-      <w:r>
-        <w:rPr>
-          <w:rFonts w:ascii="Consolas" w:eastAsia="Times New Roman" w:hAnsi="Consolas" w:cs="Consolas"/>
-          <w:color w:val="D4D4D4"/>
-          <w:sz w:val="21"/>
-          <w:szCs w:val="21"/>
-        </w:rPr>
-        <w:t>=</w:t>
-      </w:r>
-      <w:r>
-        <w:rPr>
-          <w:rFonts w:ascii="Consolas" w:eastAsia="Times New Roman" w:hAnsi="Consolas" w:cs="Consolas"/>
-          <w:color w:val="569CD6"/>
-          <w:sz w:val="21"/>
-          <w:szCs w:val="21"/>
-        </w:rPr>
-        <w:t>{</w:t>
-      </w:r>
-      <w:r>
-        <w:rPr>
-          <w:rFonts w:ascii="Consolas" w:eastAsia="Times New Roman" w:hAnsi="Consolas" w:cs="Consolas"/>
-          <w:color w:val="9CDCFE"/>
-          <w:sz w:val="21"/>
-          <w:szCs w:val="21"/>
-        </w:rPr>
-        <w:t>style</w:t>
-      </w:r>
-      <w:r>
-        <w:rPr>
-          <w:rFonts w:ascii="Consolas" w:eastAsia="Times New Roman" w:hAnsi="Consolas" w:cs="Consolas"/>
-          <w:color w:val="569CD6"/>
-          <w:sz w:val="21"/>
-          <w:szCs w:val="21"/>
-        </w:rPr>
-        <w:t>}</w:t>
-      </w:r>
-      <w:r>
-        <w:rPr>
-          <w:rFonts w:ascii="Consolas" w:eastAsia="Times New Roman" w:hAnsi="Consolas" w:cs="Consolas"/>
-          <w:color w:val="808080"/>
-          <w:sz w:val="21"/>
-          <w:szCs w:val="21"/>
-        </w:rPr>
-        <w:t>&gt;</w:t>
-      </w:r>
-      <w:r>
-        <w:rPr>
-          <w:rFonts w:ascii="Consolas" w:eastAsia="Times New Roman" w:hAnsi="Consolas" w:cs="Consolas"/>
-          <w:color w:val="D4D4D4"/>
-          <w:sz w:val="21"/>
-          <w:szCs w:val="21"/>
-        </w:rPr>
-        <w:t xml:space="preserve"> This paragraph is styled using CSS file </w:t>
-      </w:r>
-      <w:r>
-        <w:rPr>
-          <w:rFonts w:ascii="Consolas" w:eastAsia="Times New Roman" w:hAnsi="Consolas" w:cs="Consolas"/>
-          <w:color w:val="808080"/>
-          <w:sz w:val="21"/>
-          <w:szCs w:val="21"/>
-        </w:rPr>
-        <w:t>&lt;/</w:t>
-      </w:r>
-      <w:r>
-        <w:rPr>
-          <w:rFonts w:ascii="Consolas" w:eastAsia="Times New Roman" w:hAnsi="Consolas" w:cs="Consolas"/>
-          <w:color w:val="569CD6"/>
-          <w:sz w:val="21"/>
-          <w:szCs w:val="21"/>
-        </w:rPr>
-        <w:t>p</w:t>
-      </w:r>
-      <w:r>
-        <w:rPr>
-          <w:rFonts w:ascii="Consolas" w:eastAsia="Times New Roman" w:hAnsi="Consolas" w:cs="Consolas"/>
-          <w:color w:val="808080"/>
-          <w:sz w:val="21"/>
-          <w:szCs w:val="21"/>
-        </w:rPr>
-        <w:t>&gt;</w:t>
-      </w:r>
-      <w:r>
-        <w:rPr>
-          <w:rFonts w:ascii="Consolas" w:eastAsia="Times New Roman" w:hAnsi="Consolas" w:cs="Consolas"/>
-          <w:color w:val="D4D4D4"/>
-          <w:sz w:val="21"/>
-          <w:szCs w:val="21"/>
-        </w:rPr>
-        <w:t xml:space="preserve">; </w:t>
-      </w:r>
-    </w:p>
-    <w:p>
-      <w:pPr>
-        <w:shd w:val="clear" w:color="auto" w:fill="1E1E1E"/>
-        <w:spacing w:after="0" w:line="285" w:lineRule="atLeast"/>
-        <w:rPr>
-          <w:rFonts w:ascii="Consolas" w:eastAsia="Times New Roman" w:hAnsi="Consolas" w:cs="Consolas"/>
-          <w:color w:val="D4D4D4"/>
-          <w:sz w:val="21"/>
-          <w:szCs w:val="21"/>
-        </w:rPr>
-      </w:pPr>
-      <w:r>
-        <w:rPr>
-          <w:rFonts w:ascii="Consolas" w:eastAsia="Times New Roman" w:hAnsi="Consolas" w:cs="Consolas"/>
-          <w:color w:val="D4D4D4"/>
-          <w:sz w:val="21"/>
-          <w:szCs w:val="21"/>
-        </w:rPr>
-        <w:t>}</w:t>
-      </w:r>
-    </w:p>
-    <w:p/>
+    </w:p>
     <w:sectPr>
       <w:pgSz w:w="12240" w:h="15840"/>
       <w:pgMar w:top="1440" w:right="1440" w:bottom="1440" w:left="1440" w:header="720" w:footer="720" w:gutter="0"/>

</xml_diff>